<commit_message>
homework 10 - done
related to
1. access module
2. referer module
</commit_message>
<xml_diff>
--- a/京峰教育-JF2118班-生菜爺爺-20200417-作業09.docx
+++ b/京峰教育-JF2118班-生菜爺爺-20200417-作業09.docx
@@ -36,8 +36,10 @@
           <w:szCs w:val="32"/>
           <w:lang w:eastAsia="zh-TW"/>
         </w:rPr>
-        <w:t>八</w:t>
-      </w:r>
+        <w:t>九</w:t>
+      </w:r>
+      <w:bookmarkStart w:id="0" w:name="_GoBack"/>
+      <w:bookmarkEnd w:id="0"/>
       <w:r>
         <w:rPr>
           <w:rFonts w:ascii="新細明體" w:eastAsia="新細明體" w:hAnsi="新細明體" w:cs="新細明體" w:hint="eastAsia"/>
@@ -72,7 +74,7 @@
           <w:szCs w:val="32"/>
           <w:lang w:eastAsia="zh-TW"/>
         </w:rPr>
-        <w:t>5</w:t>
+        <w:t>7</w:t>
       </w:r>
       <w:r>
         <w:rPr>
@@ -97,7 +99,7 @@
     <w:p>
       <w:pPr>
         <w:rPr>
-          <w:rFonts w:ascii="新細明體" w:eastAsia="新細明體" w:hAnsi="新細明體" w:cs="新細明體" w:hint="eastAsia"/>
+          <w:rFonts w:ascii="新細明體" w:eastAsia="新細明體" w:hAnsi="新細明體" w:cs="新細明體"/>
           <w:color w:val="0000FF"/>
           <w:sz w:val="28"/>
           <w:szCs w:val="28"/>
@@ -184,7 +186,7 @@
           <w:numId w:val="16"/>
         </w:numPr>
         <w:rPr>
-          <w:rFonts w:ascii="新細明體" w:eastAsia="新細明體" w:hAnsi="新細明體" w:cs="新細明體" w:hint="eastAsia"/>
+          <w:rFonts w:ascii="新細明體" w:eastAsia="新細明體" w:hAnsi="新細明體" w:cs="新細明體"/>
           <w:color w:val="000000" w:themeColor="text1"/>
           <w:sz w:val="28"/>
           <w:szCs w:val="28"/>
@@ -336,7 +338,7 @@
       <w:pPr>
         <w:jc w:val="center"/>
         <w:rPr>
-          <w:rFonts w:ascii="新細明體" w:eastAsia="新細明體" w:hAnsi="新細明體" w:cs="新細明體" w:hint="eastAsia"/>
+          <w:rFonts w:ascii="新細明體" w:eastAsia="新細明體" w:hAnsi="新細明體" w:cs="新細明體"/>
           <w:color w:val="000000" w:themeColor="text1"/>
           <w:sz w:val="28"/>
           <w:szCs w:val="28"/>
@@ -409,7 +411,7 @@
       <w:pPr>
         <w:jc w:val="center"/>
         <w:rPr>
-          <w:rFonts w:ascii="新細明體" w:eastAsia="新細明體" w:hAnsi="新細明體" w:cs="新細明體" w:hint="eastAsia"/>
+          <w:rFonts w:ascii="新細明體" w:eastAsia="新細明體" w:hAnsi="新細明體" w:cs="新細明體"/>
           <w:color w:val="000000" w:themeColor="text1"/>
           <w:sz w:val="28"/>
           <w:szCs w:val="28"/>
@@ -470,7 +472,7 @@
     <w:p>
       <w:pPr>
         <w:rPr>
-          <w:rFonts w:ascii="新細明體" w:eastAsia="新細明體" w:hAnsi="新細明體" w:cs="新細明體" w:hint="eastAsia"/>
+          <w:rFonts w:ascii="新細明體" w:eastAsia="新細明體" w:hAnsi="新細明體" w:cs="新細明體"/>
           <w:color w:val="000000" w:themeColor="text1"/>
           <w:sz w:val="28"/>
           <w:szCs w:val="28"/>
@@ -851,7 +853,7 @@
       <w:pPr>
         <w:jc w:val="center"/>
         <w:rPr>
-          <w:rFonts w:ascii="新細明體" w:eastAsia="新細明體" w:hAnsi="新細明體" w:cs="新細明體" w:hint="eastAsia"/>
+          <w:rFonts w:ascii="新細明體" w:eastAsia="新細明體" w:hAnsi="新細明體" w:cs="新細明體"/>
           <w:color w:val="000000" w:themeColor="text1"/>
           <w:sz w:val="28"/>
           <w:szCs w:val="28"/>
@@ -1037,7 +1039,7 @@
       <w:pPr>
         <w:jc w:val="center"/>
         <w:rPr>
-          <w:rFonts w:ascii="新細明體" w:eastAsia="新細明體" w:hAnsi="新細明體" w:cs="新細明體" w:hint="eastAsia"/>
+          <w:rFonts w:ascii="新細明體" w:eastAsia="新細明體" w:hAnsi="新細明體" w:cs="新細明體"/>
           <w:color w:val="000000" w:themeColor="text1"/>
           <w:sz w:val="28"/>
           <w:szCs w:val="28"/>
@@ -1118,7 +1120,7 @@
     <w:p>
       <w:pPr>
         <w:rPr>
-          <w:rFonts w:ascii="新細明體" w:eastAsia="新細明體" w:hAnsi="新細明體" w:cs="新細明體" w:hint="eastAsia"/>
+          <w:rFonts w:ascii="新細明體" w:eastAsia="新細明體" w:hAnsi="新細明體" w:cs="新細明體"/>
           <w:color w:val="000000" w:themeColor="text1"/>
           <w:sz w:val="28"/>
           <w:szCs w:val="28"/>
@@ -1568,7 +1570,7 @@
       <w:pPr>
         <w:ind w:left="720"/>
         <w:rPr>
-          <w:rFonts w:ascii="新細明體" w:eastAsia="新細明體" w:hAnsi="新細明體" w:cs="新細明體" w:hint="eastAsia"/>
+          <w:rFonts w:ascii="新細明體" w:eastAsia="新細明體" w:hAnsi="新細明體" w:cs="新細明體"/>
           <w:color w:val="000000" w:themeColor="text1"/>
           <w:sz w:val="28"/>
           <w:szCs w:val="28"/>
@@ -1814,7 +1816,7 @@
       <w:pPr>
         <w:ind w:left="720"/>
         <w:rPr>
-          <w:rFonts w:ascii="新細明體" w:eastAsia="新細明體" w:hAnsi="新細明體" w:cs="新細明體" w:hint="eastAsia"/>
+          <w:rFonts w:ascii="新細明體" w:eastAsia="新細明體" w:hAnsi="新細明體" w:cs="新細明體"/>
           <w:color w:val="000000" w:themeColor="text1"/>
           <w:sz w:val="28"/>
           <w:szCs w:val="28"/>
@@ -1886,7 +1888,7 @@
       <w:pPr>
         <w:ind w:left="720"/>
         <w:rPr>
-          <w:rFonts w:ascii="新細明體" w:eastAsia="新細明體" w:hAnsi="新細明體" w:cs="新細明體" w:hint="eastAsia"/>
+          <w:rFonts w:ascii="新細明體" w:eastAsia="新細明體" w:hAnsi="新細明體" w:cs="新細明體"/>
           <w:color w:val="000000" w:themeColor="text1"/>
           <w:sz w:val="28"/>
           <w:szCs w:val="28"/>
@@ -1928,7 +1930,7 @@
       <w:pPr>
         <w:ind w:left="720"/>
         <w:rPr>
-          <w:rFonts w:ascii="新細明體" w:eastAsia="新細明體" w:hAnsi="新細明體" w:cs="新細明體" w:hint="eastAsia"/>
+          <w:rFonts w:ascii="新細明體" w:eastAsia="新細明體" w:hAnsi="新細明體" w:cs="新細明體"/>
           <w:color w:val="000000" w:themeColor="text1"/>
           <w:sz w:val="28"/>
           <w:szCs w:val="28"/>
@@ -1960,7 +1962,7 @@
       <w:pPr>
         <w:ind w:left="720"/>
         <w:rPr>
-          <w:rFonts w:ascii="新細明體" w:eastAsia="新細明體" w:hAnsi="新細明體" w:cs="新細明體" w:hint="eastAsia"/>
+          <w:rFonts w:ascii="新細明體" w:eastAsia="新細明體" w:hAnsi="新細明體" w:cs="新細明體"/>
           <w:color w:val="000000" w:themeColor="text1"/>
           <w:sz w:val="28"/>
           <w:szCs w:val="28"/>
@@ -2077,7 +2079,7 @@
       <w:pPr>
         <w:jc w:val="center"/>
         <w:rPr>
-          <w:rFonts w:ascii="新細明體" w:eastAsia="新細明體" w:hAnsi="新細明體" w:cs="新細明體" w:hint="eastAsia"/>
+          <w:rFonts w:ascii="新細明體" w:eastAsia="新細明體" w:hAnsi="新細明體" w:cs="新細明體"/>
           <w:color w:val="000000" w:themeColor="text1"/>
           <w:sz w:val="28"/>
           <w:szCs w:val="28"/>
@@ -2159,7 +2161,7 @@
       <w:pPr>
         <w:jc w:val="center"/>
         <w:rPr>
-          <w:rFonts w:ascii="新細明體" w:eastAsia="新細明體" w:hAnsi="新細明體" w:cs="新細明體" w:hint="eastAsia"/>
+          <w:rFonts w:ascii="新細明體" w:eastAsia="新細明體" w:hAnsi="新細明體" w:cs="新細明體"/>
           <w:color w:val="000000" w:themeColor="text1"/>
           <w:sz w:val="28"/>
           <w:szCs w:val="28"/>
@@ -2420,7 +2422,7 @@
       <w:pPr>
         <w:jc w:val="center"/>
         <w:rPr>
-          <w:rFonts w:ascii="新細明體" w:eastAsia="新細明體" w:hAnsi="新細明體" w:cs="新細明體" w:hint="eastAsia"/>
+          <w:rFonts w:ascii="新細明體" w:eastAsia="新細明體" w:hAnsi="新細明體" w:cs="新細明體"/>
           <w:color w:val="000000" w:themeColor="text1"/>
           <w:sz w:val="28"/>
           <w:szCs w:val="28"/>
@@ -2471,7 +2473,7 @@
     <w:p>
       <w:pPr>
         <w:rPr>
-          <w:rFonts w:ascii="新細明體" w:eastAsia="新細明體" w:hAnsi="新細明體" w:cs="新細明體" w:hint="eastAsia"/>
+          <w:rFonts w:ascii="新細明體" w:eastAsia="新細明體" w:hAnsi="新細明體" w:cs="新細明體"/>
           <w:color w:val="000000" w:themeColor="text1"/>
           <w:sz w:val="28"/>
           <w:szCs w:val="28"/>
@@ -2492,7 +2494,7 @@
     <w:p>
       <w:pPr>
         <w:rPr>
-          <w:rFonts w:ascii="新細明體" w:eastAsia="新細明體" w:hAnsi="新細明體" w:cs="新細明體" w:hint="eastAsia"/>
+          <w:rFonts w:ascii="新細明體" w:eastAsia="新細明體" w:hAnsi="新細明體" w:cs="新細明體"/>
           <w:color w:val="000000" w:themeColor="text1"/>
           <w:sz w:val="28"/>
           <w:szCs w:val="28"/>
@@ -2508,7 +2510,7 @@
           <w:numId w:val="16"/>
         </w:numPr>
         <w:rPr>
-          <w:rFonts w:ascii="新細明體" w:eastAsia="新細明體" w:hAnsi="新細明體" w:cs="新細明體" w:hint="eastAsia"/>
+          <w:rFonts w:ascii="新細明體" w:eastAsia="新細明體" w:hAnsi="新細明體" w:cs="新細明體"/>
           <w:color w:val="000000" w:themeColor="text1"/>
           <w:sz w:val="28"/>
           <w:szCs w:val="28"/>
@@ -2590,7 +2592,7 @@
       <w:pPr>
         <w:jc w:val="center"/>
         <w:rPr>
-          <w:rFonts w:ascii="新細明體" w:eastAsia="新細明體" w:hAnsi="新細明體" w:cs="新細明體" w:hint="eastAsia"/>
+          <w:rFonts w:ascii="新細明體" w:eastAsia="新細明體" w:hAnsi="新細明體" w:cs="新細明體"/>
           <w:color w:val="000000" w:themeColor="text1"/>
           <w:sz w:val="28"/>
           <w:szCs w:val="28"/>
@@ -2663,7 +2665,7 @@
       <w:pPr>
         <w:jc w:val="center"/>
         <w:rPr>
-          <w:rFonts w:ascii="新細明體" w:eastAsia="新細明體" w:hAnsi="新細明體" w:cs="新細明體" w:hint="eastAsia"/>
+          <w:rFonts w:ascii="新細明體" w:eastAsia="新細明體" w:hAnsi="新細明體" w:cs="新細明體"/>
           <w:color w:val="000000" w:themeColor="text1"/>
           <w:sz w:val="28"/>
           <w:szCs w:val="28"/>
@@ -2715,7 +2717,7 @@
       <w:pPr>
         <w:jc w:val="center"/>
         <w:rPr>
-          <w:rFonts w:ascii="新細明體" w:eastAsia="新細明體" w:hAnsi="新細明體" w:cs="新細明體" w:hint="eastAsia"/>
+          <w:rFonts w:ascii="新細明體" w:eastAsia="新細明體" w:hAnsi="新細明體" w:cs="新細明體"/>
           <w:color w:val="000000" w:themeColor="text1"/>
           <w:sz w:val="28"/>
           <w:szCs w:val="28"/>
@@ -2731,7 +2733,7 @@
           <w:numId w:val="16"/>
         </w:numPr>
         <w:rPr>
-          <w:rFonts w:ascii="新細明體" w:eastAsia="新細明體" w:hAnsi="新細明體" w:cs="新細明體" w:hint="eastAsia"/>
+          <w:rFonts w:ascii="新細明體" w:eastAsia="新細明體" w:hAnsi="新細明體" w:cs="新細明體"/>
           <w:color w:val="000000" w:themeColor="text1"/>
           <w:sz w:val="28"/>
           <w:szCs w:val="28"/>
@@ -2813,7 +2815,7 @@
       <w:pPr>
         <w:jc w:val="center"/>
         <w:rPr>
-          <w:rFonts w:ascii="新細明體" w:eastAsia="新細明體" w:hAnsi="新細明體" w:cs="新細明體" w:hint="eastAsia"/>
+          <w:rFonts w:ascii="新細明體" w:eastAsia="新細明體" w:hAnsi="新細明體" w:cs="新細明體"/>
           <w:color w:val="000000" w:themeColor="text1"/>
           <w:sz w:val="28"/>
           <w:szCs w:val="28"/>
@@ -2886,7 +2888,7 @@
       <w:pPr>
         <w:jc w:val="center"/>
         <w:rPr>
-          <w:rFonts w:ascii="新細明體" w:eastAsia="新細明體" w:hAnsi="新細明體" w:cs="新細明體" w:hint="eastAsia"/>
+          <w:rFonts w:ascii="新細明體" w:eastAsia="新細明體" w:hAnsi="新細明體" w:cs="新細明體"/>
           <w:color w:val="000000" w:themeColor="text1"/>
           <w:sz w:val="28"/>
           <w:szCs w:val="28"/>
@@ -2938,7 +2940,7 @@
       <w:pPr>
         <w:jc w:val="center"/>
         <w:rPr>
-          <w:rFonts w:ascii="新細明體" w:eastAsia="新細明體" w:hAnsi="新細明體" w:cs="新細明體" w:hint="eastAsia"/>
+          <w:rFonts w:ascii="新細明體" w:eastAsia="新細明體" w:hAnsi="新細明體" w:cs="新細明體"/>
           <w:color w:val="000000" w:themeColor="text1"/>
           <w:sz w:val="28"/>
           <w:szCs w:val="28"/>
@@ -2954,7 +2956,7 @@
           <w:numId w:val="16"/>
         </w:numPr>
         <w:rPr>
-          <w:rFonts w:ascii="新細明體" w:eastAsia="新細明體" w:hAnsi="新細明體" w:cs="新細明體" w:hint="eastAsia"/>
+          <w:rFonts w:ascii="新細明體" w:eastAsia="新細明體" w:hAnsi="新細明體" w:cs="新細明體"/>
           <w:color w:val="000000" w:themeColor="text1"/>
           <w:sz w:val="28"/>
           <w:szCs w:val="28"/>
@@ -3109,7 +3111,7 @@
       <w:pPr>
         <w:jc w:val="center"/>
         <w:rPr>
-          <w:rFonts w:ascii="新細明體" w:eastAsia="新細明體" w:hAnsi="新細明體" w:cs="新細明體" w:hint="eastAsia"/>
+          <w:rFonts w:ascii="新細明體" w:eastAsia="新細明體" w:hAnsi="新細明體" w:cs="新細明體"/>
           <w:color w:val="000000" w:themeColor="text1"/>
           <w:sz w:val="28"/>
           <w:szCs w:val="28"/>
@@ -3179,7 +3181,7 @@
     <w:p>
       <w:pPr>
         <w:rPr>
-          <w:rFonts w:ascii="新細明體" w:eastAsia="新細明體" w:hAnsi="新細明體" w:cs="新細明體" w:hint="eastAsia"/>
+          <w:rFonts w:ascii="新細明體" w:eastAsia="新細明體" w:hAnsi="新細明體" w:cs="新細明體"/>
           <w:sz w:val="28"/>
           <w:szCs w:val="28"/>
           <w:lang w:eastAsia="zh-TW"/>
@@ -3527,7 +3529,7 @@
     <w:p>
       <w:pPr>
         <w:rPr>
-          <w:rFonts w:ascii="新細明體" w:eastAsia="新細明體" w:hAnsi="新細明體" w:cs="新細明體" w:hint="eastAsia"/>
+          <w:rFonts w:ascii="新細明體" w:eastAsia="新細明體" w:hAnsi="新細明體" w:cs="新細明體"/>
           <w:sz w:val="28"/>
           <w:szCs w:val="28"/>
           <w:lang w:eastAsia="zh-TW"/>
@@ -3573,7 +3575,7 @@
     <w:p>
       <w:pPr>
         <w:rPr>
-          <w:rFonts w:ascii="新細明體" w:eastAsia="新細明體" w:hAnsi="新細明體" w:cs="新細明體" w:hint="eastAsia"/>
+          <w:rFonts w:ascii="新細明體" w:eastAsia="新細明體" w:hAnsi="新細明體" w:cs="新細明體"/>
           <w:sz w:val="28"/>
           <w:szCs w:val="28"/>
           <w:lang w:eastAsia="zh-TW"/>
@@ -3629,7 +3631,7 @@
     <w:p>
       <w:pPr>
         <w:rPr>
-          <w:rFonts w:ascii="新細明體" w:eastAsia="新細明體" w:hAnsi="新細明體" w:cs="新細明體" w:hint="eastAsia"/>
+          <w:rFonts w:ascii="新細明體" w:eastAsia="新細明體" w:hAnsi="新細明體" w:cs="新細明體"/>
           <w:sz w:val="28"/>
           <w:szCs w:val="28"/>
           <w:lang w:eastAsia="zh-TW"/>
@@ -3675,7 +3677,7 @@
     <w:p>
       <w:pPr>
         <w:rPr>
-          <w:rFonts w:ascii="新細明體" w:eastAsia="新細明體" w:hAnsi="新細明體" w:cs="新細明體" w:hint="eastAsia"/>
+          <w:rFonts w:ascii="新細明體" w:eastAsia="新細明體" w:hAnsi="新細明體" w:cs="新細明體"/>
           <w:sz w:val="28"/>
           <w:szCs w:val="28"/>
           <w:lang w:eastAsia="zh-TW"/>
@@ -3685,7 +3687,7 @@
     <w:p>
       <w:pPr>
         <w:rPr>
-          <w:rFonts w:ascii="新細明體" w:eastAsia="新細明體" w:hAnsi="新細明體" w:cs="新細明體" w:hint="eastAsia"/>
+          <w:rFonts w:ascii="新細明體" w:eastAsia="新細明體" w:hAnsi="新細明體" w:cs="新細明體"/>
           <w:sz w:val="28"/>
           <w:szCs w:val="28"/>
           <w:lang w:eastAsia="zh-TW"/>
@@ -3750,14 +3752,12 @@
     <w:p>
       <w:pPr>
         <w:rPr>
-          <w:rFonts w:ascii="新細明體" w:eastAsia="新細明體" w:hAnsi="新細明體" w:cs="新細明體" w:hint="eastAsia"/>
-          <w:sz w:val="28"/>
-          <w:szCs w:val="28"/>
-          <w:lang w:eastAsia="zh-TW"/>
-        </w:rPr>
-      </w:pPr>
-      <w:bookmarkStart w:id="0" w:name="_GoBack"/>
-      <w:bookmarkEnd w:id="0"/>
+          <w:rFonts w:ascii="新細明體" w:eastAsia="新細明體" w:hAnsi="新細明體" w:cs="新細明體"/>
+          <w:sz w:val="28"/>
+          <w:szCs w:val="28"/>
+          <w:lang w:eastAsia="zh-TW"/>
+        </w:rPr>
+      </w:pPr>
     </w:p>
     <w:sectPr>
       <w:footerReference w:type="even" r:id="rId18"/>
@@ -7460,7 +7460,7 @@
 </file>
 
 <file path=customXml/itemProps1.xml><?xml version="1.0" encoding="utf-8"?>
-<ds:datastoreItem xmlns:ds="http://schemas.openxmlformats.org/officeDocument/2006/customXml" ds:itemID="{84814A84-F6E4-B94C-944E-038D697B22E5}">
+<ds:datastoreItem xmlns:ds="http://schemas.openxmlformats.org/officeDocument/2006/customXml" ds:itemID="{0A17711E-D068-3B4E-8DFF-9135353C910D}">
   <ds:schemaRefs>
     <ds:schemaRef ds:uri="http://schemas.openxmlformats.org/officeDocument/2006/bibliography"/>
   </ds:schemaRefs>

</xml_diff>